<commit_message>
[AM] adding new relational mapping to match schema
</commit_message>
<xml_diff>
--- a/Phase_2/team013_p2_eer2rel.docx
+++ b/Phase_2/team013_p2_eer2rel.docx
@@ -8,10 +8,10 @@
           <w:noProof/>
         </w:rPr>
         <w:drawing>
-          <wp:inline distT="0" distB="0" distL="0" distR="0" wp14:anchorId="61F764AC" wp14:editId="0E285794">
-            <wp:extent cx="5943600" cy="4866640"/>
+          <wp:inline distT="0" distB="0" distL="0" distR="0" wp14:anchorId="33FE9130" wp14:editId="43468008">
+            <wp:extent cx="5943600" cy="5199380"/>
             <wp:effectExtent l="0" t="0" r="0" b="0"/>
-            <wp:docPr id="3" name="Picture 3"/>
+            <wp:docPr id="1" name="Picture 1"/>
             <wp:cNvGraphicFramePr>
               <a:graphicFrameLocks xmlns:a="http://schemas.openxmlformats.org/drawingml/2006/main" noChangeAspect="1"/>
             </wp:cNvGraphicFramePr>
@@ -19,7 +19,7 @@
               <a:graphicData uri="http://schemas.openxmlformats.org/drawingml/2006/picture">
                 <pic:pic xmlns:pic="http://schemas.openxmlformats.org/drawingml/2006/picture">
                   <pic:nvPicPr>
-                    <pic:cNvPr id="3" name="Screen Shot 2019-06-26 at 8.22.03 PM.png"/>
+                    <pic:cNvPr id="1" name="Screen Shot 2019-06-27 at 8.14.34 PM.png"/>
                     <pic:cNvPicPr/>
                   </pic:nvPicPr>
                   <pic:blipFill>
@@ -37,7 +37,7 @@
                   <pic:spPr>
                     <a:xfrm>
                       <a:off x="0" y="0"/>
-                      <a:ext cx="5943600" cy="4866640"/>
+                      <a:ext cx="5943600" cy="5199380"/>
                     </a:xfrm>
                     <a:prstGeom prst="rect">
                       <a:avLst/>
@@ -50,7 +50,6 @@
         </w:drawing>
       </w:r>
     </w:p>
-    <w:p/>
     <w:p/>
     <w:p/>
     <w:p>
@@ -1050,6 +1049,7 @@
           <w:sz w:val="22"/>
           <w:szCs w:val="22"/>
         </w:rPr>
+        <w:lastRenderedPageBreak/>
         <w:t>sale (from Burdell to Customer)</w:t>
       </w:r>
     </w:p>
@@ -1109,7 +1109,6 @@
                 <w:szCs w:val="22"/>
                 <w:u w:val="single"/>
               </w:rPr>
-              <w:lastRenderedPageBreak/>
               <w:t>vin</w:t>
             </w:r>
           </w:p>
@@ -1474,16 +1473,16 @@
         <w:tblDescription w:val=""/>
       </w:tblPr>
       <w:tblGrid>
-        <w:gridCol w:w="324"/>
-        <w:gridCol w:w="1296"/>
-        <w:gridCol w:w="859"/>
-        <w:gridCol w:w="817"/>
-        <w:gridCol w:w="888"/>
-        <w:gridCol w:w="594"/>
-        <w:gridCol w:w="1134"/>
+        <w:gridCol w:w="340"/>
+        <w:gridCol w:w="1408"/>
+        <w:gridCol w:w="928"/>
+        <w:gridCol w:w="882"/>
+        <w:gridCol w:w="961"/>
+        <w:gridCol w:w="637"/>
         <w:gridCol w:w="1231"/>
-        <w:gridCol w:w="771"/>
-        <w:gridCol w:w="1426"/>
+        <w:gridCol w:w="1337"/>
+        <w:gridCol w:w="832"/>
+        <w:gridCol w:w="784"/>
       </w:tblGrid>
       <w:tr>
         <w:tc>
@@ -1804,36 +1803,36 @@
         </w:tc>
         <w:tc>
           <w:tcPr>
-            <w:tcW w:w="2256" w:type="dxa"/>
-            <w:tcBorders>
-              <w:top w:val="single" w:sz="8" w:space="0" w:color="A3A3A3"/>
-              <w:left w:val="single" w:sz="8" w:space="0" w:color="A3A3A3"/>
-              <w:bottom w:val="single" w:sz="8" w:space="0" w:color="A3A3A3"/>
-              <w:right w:val="single" w:sz="8" w:space="0" w:color="A3A3A3"/>
-            </w:tcBorders>
-            <w:tcMar>
-              <w:top w:w="80" w:type="dxa"/>
-              <w:left w:w="80" w:type="dxa"/>
-              <w:bottom w:w="80" w:type="dxa"/>
-              <w:right w:w="80" w:type="dxa"/>
-            </w:tcMar>
-            <w:hideMark/>
-          </w:tcPr>
-          <w:p>
-            <w:pPr>
-              <w:rPr>
-                <w:rFonts w:ascii="Calibri" w:eastAsia="Times New Roman" w:hAnsi="Calibri" w:cs="Calibri"/>
-                <w:sz w:val="22"/>
-                <w:szCs w:val="22"/>
-              </w:rPr>
-            </w:pPr>
-            <w:r>
-              <w:rPr>
-                <w:rFonts w:ascii="Calibri" w:eastAsia="Times New Roman" w:hAnsi="Calibri" w:cs="Calibri"/>
-                <w:sz w:val="22"/>
-                <w:szCs w:val="22"/>
-              </w:rPr>
-              <w:t>kelly_blue_book_value</w:t>
+            <w:tcW w:w="1119" w:type="dxa"/>
+            <w:tcBorders>
+              <w:top w:val="single" w:sz="8" w:space="0" w:color="A3A3A3"/>
+              <w:left w:val="single" w:sz="8" w:space="0" w:color="A3A3A3"/>
+              <w:bottom w:val="single" w:sz="8" w:space="0" w:color="A3A3A3"/>
+              <w:right w:val="single" w:sz="8" w:space="0" w:color="A3A3A3"/>
+            </w:tcBorders>
+            <w:tcMar>
+              <w:top w:w="80" w:type="dxa"/>
+              <w:left w:w="80" w:type="dxa"/>
+              <w:bottom w:w="80" w:type="dxa"/>
+              <w:right w:w="80" w:type="dxa"/>
+            </w:tcMar>
+            <w:hideMark/>
+          </w:tcPr>
+          <w:p>
+            <w:pPr>
+              <w:rPr>
+                <w:rFonts w:ascii="Calibri" w:eastAsia="Times New Roman" w:hAnsi="Calibri" w:cs="Calibri"/>
+                <w:sz w:val="22"/>
+                <w:szCs w:val="22"/>
+              </w:rPr>
+            </w:pPr>
+            <w:r>
+              <w:rPr>
+                <w:rFonts w:ascii="Calibri" w:eastAsia="Times New Roman" w:hAnsi="Calibri" w:cs="Calibri"/>
+                <w:sz w:val="22"/>
+                <w:szCs w:val="22"/>
+              </w:rPr>
+              <w:t>kbb_value</w:t>
             </w:r>
           </w:p>
         </w:tc>
@@ -2207,14 +2206,14 @@
         <w:tblDescription w:val=""/>
       </w:tblPr>
       <w:tblGrid>
-        <w:gridCol w:w="368"/>
-        <w:gridCol w:w="1389"/>
-        <w:gridCol w:w="1331"/>
-        <w:gridCol w:w="1135"/>
-        <w:gridCol w:w="1652"/>
-        <w:gridCol w:w="861"/>
-        <w:gridCol w:w="1446"/>
-        <w:gridCol w:w="1158"/>
+        <w:gridCol w:w="370"/>
+        <w:gridCol w:w="1400"/>
+        <w:gridCol w:w="1341"/>
+        <w:gridCol w:w="1144"/>
+        <w:gridCol w:w="1665"/>
+        <w:gridCol w:w="868"/>
+        <w:gridCol w:w="1458"/>
+        <w:gridCol w:w="1094"/>
       </w:tblGrid>
       <w:tr>
         <w:tc>
@@ -2466,36 +2465,36 @@
         </w:tc>
         <w:tc>
           <w:tcPr>
-            <w:tcW w:w="1476" w:type="dxa"/>
-            <w:tcBorders>
-              <w:top w:val="single" w:sz="8" w:space="0" w:color="A3A3A3"/>
-              <w:left w:val="single" w:sz="8" w:space="0" w:color="A3A3A3"/>
-              <w:bottom w:val="single" w:sz="8" w:space="0" w:color="A3A3A3"/>
-              <w:right w:val="single" w:sz="8" w:space="0" w:color="A3A3A3"/>
-            </w:tcBorders>
-            <w:tcMar>
-              <w:top w:w="80" w:type="dxa"/>
-              <w:left w:w="80" w:type="dxa"/>
-              <w:bottom w:w="80" w:type="dxa"/>
-              <w:right w:w="80" w:type="dxa"/>
-            </w:tcMar>
-            <w:hideMark/>
-          </w:tcPr>
-          <w:p>
-            <w:pPr>
-              <w:rPr>
-                <w:rFonts w:ascii="Calibri" w:eastAsia="Times New Roman" w:hAnsi="Calibri" w:cs="Calibri"/>
-                <w:sz w:val="22"/>
-                <w:szCs w:val="22"/>
-              </w:rPr>
-            </w:pPr>
-            <w:r>
-              <w:rPr>
-                <w:rFonts w:ascii="Calibri" w:eastAsia="Times New Roman" w:hAnsi="Calibri" w:cs="Calibri"/>
-                <w:sz w:val="22"/>
-                <w:szCs w:val="22"/>
-              </w:rPr>
-              <w:t>vehicle_status</w:t>
+            <w:tcW w:w="1382" w:type="dxa"/>
+            <w:tcBorders>
+              <w:top w:val="single" w:sz="8" w:space="0" w:color="A3A3A3"/>
+              <w:left w:val="single" w:sz="8" w:space="0" w:color="A3A3A3"/>
+              <w:bottom w:val="single" w:sz="8" w:space="0" w:color="A3A3A3"/>
+              <w:right w:val="single" w:sz="8" w:space="0" w:color="A3A3A3"/>
+            </w:tcBorders>
+            <w:tcMar>
+              <w:top w:w="80" w:type="dxa"/>
+              <w:left w:w="80" w:type="dxa"/>
+              <w:bottom w:w="80" w:type="dxa"/>
+              <w:right w:w="80" w:type="dxa"/>
+            </w:tcMar>
+            <w:hideMark/>
+          </w:tcPr>
+          <w:p>
+            <w:pPr>
+              <w:rPr>
+                <w:rFonts w:ascii="Calibri" w:eastAsia="Times New Roman" w:hAnsi="Calibri" w:cs="Calibri"/>
+                <w:sz w:val="22"/>
+                <w:szCs w:val="22"/>
+              </w:rPr>
+            </w:pPr>
+            <w:r>
+              <w:rPr>
+                <w:rFonts w:ascii="Calibri" w:eastAsia="Times New Roman" w:hAnsi="Calibri" w:cs="Calibri"/>
+                <w:sz w:val="22"/>
+                <w:szCs w:val="22"/>
+              </w:rPr>
+              <w:t>repair_status</w:t>
             </w:r>
           </w:p>
         </w:tc>

</xml_diff>